<commit_message>
Atualização do arquivo de instruções.
</commit_message>
<xml_diff>
--- a/intrucoesExecucao/Instruções de execução.docx
+++ b/intrucoesExecucao/Instruções de execução.docx
@@ -5,6 +5,49 @@
     <w:p>
       <w:r>
         <w:t>Instruções de execução</w:t>
+      </w:r>
+      <w:r>
+        <w:t xml:space="preserve"> </w:t>
+      </w:r>
+    </w:p>
+    <w:p>
+      <w:pPr>
+        <w:rPr>
+          <w:highlight w:val="yellow"/>
+        </w:rPr>
+      </w:pPr>
+      <w:r>
+        <w:rPr>
+          <w:highlight w:val="yellow"/>
+        </w:rPr>
+        <w:t xml:space="preserve">. Pode rodar através da sua maquina conforme abaixo: </w:t>
+      </w:r>
+    </w:p>
+    <w:p>
+      <w:r>
+        <w:rPr>
+          <w:highlight w:val="yellow"/>
+        </w:rPr>
+        <w:t xml:space="preserve">. Poder rodar também usando imagem </w:t>
+      </w:r>
+      <w:proofErr w:type="spellStart"/>
+      <w:r>
+        <w:rPr>
+          <w:highlight w:val="yellow"/>
+        </w:rPr>
+        <w:t>docker</w:t>
+      </w:r>
+      <w:proofErr w:type="spellEnd"/>
+      <w:r>
+        <w:rPr>
+          <w:highlight w:val="yellow"/>
+        </w:rPr>
+        <w:t xml:space="preserve"> informado no final desse documento.</w:t>
+      </w:r>
+    </w:p>
+    <w:p>
+      <w:r>
+        <w:t>***********************************</w:t>
       </w:r>
     </w:p>
     <w:p>
@@ -40,11 +83,61 @@
     <w:p>
       <w:pPr>
         <w:pStyle w:val="PargrafodaLista"/>
-      </w:pPr>
-    </w:p>
-    <w:p>
+        <w:numPr>
+          <w:ilvl w:val="0"/>
+          <w:numId w:val="1"/>
+        </w:numPr>
+      </w:pPr>
+      <w:proofErr w:type="spellStart"/>
+      <w:r>
+        <w:rPr>
+          <w:highlight w:val="green"/>
+        </w:rPr>
+        <w:t>Git</w:t>
+      </w:r>
+      <w:proofErr w:type="spellEnd"/>
+      <w:r>
+        <w:rPr>
+          <w:highlight w:val="green"/>
+        </w:rPr>
+        <w:t xml:space="preserve"> – </w:t>
+      </w:r>
       <w:proofErr w:type="gramStart"/>
       <w:r>
+        <w:rPr>
+          <w:highlight w:val="green"/>
+        </w:rPr>
+        <w:t>Hub</w:t>
+      </w:r>
+      <w:r>
+        <w:t xml:space="preserve"> :</w:t>
+      </w:r>
+      <w:proofErr w:type="gramEnd"/>
+      <w:r>
+        <w:t xml:space="preserve"> </w:t>
+      </w:r>
+      <w:hyperlink r:id="rId5" w:history="1">
+        <w:r>
+          <w:rPr>
+            <w:rStyle w:val="Hyperlink"/>
+          </w:rPr>
+          <w:t>https://github.com/geyson12345/api-burgue</w:t>
+        </w:r>
+      </w:hyperlink>
+    </w:p>
+    <w:p>
+      <w:pPr>
+        <w:pStyle w:val="PargrafodaLista"/>
+      </w:pPr>
+    </w:p>
+    <w:p>
+      <w:pPr>
+        <w:pStyle w:val="PargrafodaLista"/>
+      </w:pPr>
+    </w:p>
+    <w:p>
+      <w:proofErr w:type="gramStart"/>
+      <w:r>
         <w:t>2</w:t>
       </w:r>
       <w:proofErr w:type="gramEnd"/>
@@ -53,9 +146,203 @@
       </w:r>
     </w:p>
     <w:p>
-      <w:r>
-        <w:t>Start o projeto</w:t>
-      </w:r>
+      <w:pPr>
+        <w:rPr>
+          <w:sz w:val="20"/>
+        </w:rPr>
+      </w:pPr>
+      <w:r>
+        <w:rPr>
+          <w:highlight w:val="yellow"/>
+        </w:rPr>
+        <w:t xml:space="preserve">De o </w:t>
+      </w:r>
+      <w:proofErr w:type="gramStart"/>
+      <w:r>
+        <w:rPr>
+          <w:highlight w:val="yellow"/>
+        </w:rPr>
+        <w:t>comando</w:t>
+      </w:r>
+      <w:r>
+        <w:t xml:space="preserve"> :</w:t>
+      </w:r>
+      <w:proofErr w:type="gramEnd"/>
+      <w:r>
+        <w:t xml:space="preserve"> </w:t>
+      </w:r>
+      <w:proofErr w:type="spellStart"/>
+      <w:r>
+        <w:rPr>
+          <w:sz w:val="20"/>
+        </w:rPr>
+        <w:t>mvn</w:t>
+      </w:r>
+      <w:proofErr w:type="spellEnd"/>
+      <w:r>
+        <w:rPr>
+          <w:sz w:val="20"/>
+        </w:rPr>
+        <w:t xml:space="preserve"> </w:t>
+      </w:r>
+      <w:proofErr w:type="spellStart"/>
+      <w:r>
+        <w:rPr>
+          <w:sz w:val="20"/>
+        </w:rPr>
+        <w:t>clean</w:t>
+      </w:r>
+      <w:proofErr w:type="spellEnd"/>
+      <w:r>
+        <w:rPr>
+          <w:sz w:val="20"/>
+        </w:rPr>
+        <w:t xml:space="preserve"> </w:t>
+      </w:r>
+      <w:proofErr w:type="spellStart"/>
+      <w:r>
+        <w:rPr>
+          <w:sz w:val="20"/>
+        </w:rPr>
+        <w:t>install</w:t>
+      </w:r>
+      <w:proofErr w:type="spellEnd"/>
+      <w:r>
+        <w:rPr>
+          <w:sz w:val="20"/>
+        </w:rPr>
+        <w:t xml:space="preserve"> -</w:t>
+      </w:r>
+      <w:proofErr w:type="spellStart"/>
+      <w:r>
+        <w:rPr>
+          <w:sz w:val="20"/>
+        </w:rPr>
+        <w:t>DskipTests</w:t>
+      </w:r>
+      <w:proofErr w:type="spellEnd"/>
+      <w:r>
+        <w:rPr>
+          <w:sz w:val="20"/>
+        </w:rPr>
+        <w:t>=</w:t>
+      </w:r>
+      <w:proofErr w:type="spellStart"/>
+      <w:r>
+        <w:rPr>
+          <w:sz w:val="20"/>
+        </w:rPr>
+        <w:t>true</w:t>
+      </w:r>
+      <w:proofErr w:type="spellEnd"/>
+    </w:p>
+    <w:p>
+      <w:pPr>
+        <w:rPr>
+          <w:sz w:val="14"/>
+        </w:rPr>
+      </w:pPr>
+      <w:r>
+        <w:rPr>
+          <w:sz w:val="20"/>
+        </w:rPr>
+        <w:t xml:space="preserve">Vai gerar o </w:t>
+      </w:r>
+      <w:proofErr w:type="gramStart"/>
+      <w:r>
+        <w:rPr>
+          <w:sz w:val="20"/>
+        </w:rPr>
+        <w:t>arquivo :</w:t>
+      </w:r>
+      <w:proofErr w:type="gramEnd"/>
+      <w:r>
+        <w:rPr>
+          <w:sz w:val="20"/>
+        </w:rPr>
+        <w:t xml:space="preserve"> </w:t>
+      </w:r>
+      <w:r>
+        <w:rPr>
+          <w:sz w:val="18"/>
+          <w:highlight w:val="yellow"/>
+        </w:rPr>
+        <w:t>restfull-0.0.1-SNAPSHOT.</w:t>
+      </w:r>
+      <w:proofErr w:type="spellStart"/>
+      <w:r>
+        <w:rPr>
+          <w:sz w:val="18"/>
+          <w:highlight w:val="yellow"/>
+        </w:rPr>
+        <w:t>jar</w:t>
+      </w:r>
+      <w:proofErr w:type="spellEnd"/>
+    </w:p>
+    <w:p>
+      <w:r>
+        <w:t xml:space="preserve">Comando </w:t>
+      </w:r>
+      <w:r>
+        <w:t xml:space="preserve">para start da </w:t>
+      </w:r>
+      <w:proofErr w:type="spellStart"/>
+      <w:r>
+        <w:t>api</w:t>
+      </w:r>
+      <w:proofErr w:type="spellEnd"/>
+      <w:r>
+        <w:t>:</w:t>
+      </w:r>
+      <w:r>
+        <w:t xml:space="preserve"> </w:t>
+      </w:r>
+      <w:r>
+        <w:t xml:space="preserve"> </w:t>
+      </w:r>
+      <w:proofErr w:type="spellStart"/>
+      <w:proofErr w:type="gramStart"/>
+      <w:r>
+        <w:rPr>
+          <w:sz w:val="18"/>
+          <w:highlight w:val="yellow"/>
+        </w:rPr>
+        <w:t>java</w:t>
+      </w:r>
+      <w:proofErr w:type="spellEnd"/>
+      <w:proofErr w:type="gramEnd"/>
+      <w:r>
+        <w:rPr>
+          <w:sz w:val="18"/>
+          <w:highlight w:val="yellow"/>
+        </w:rPr>
+        <w:t xml:space="preserve"> -</w:t>
+      </w:r>
+      <w:proofErr w:type="spellStart"/>
+      <w:r>
+        <w:rPr>
+          <w:sz w:val="18"/>
+          <w:highlight w:val="yellow"/>
+        </w:rPr>
+        <w:t>jar</w:t>
+      </w:r>
+      <w:proofErr w:type="spellEnd"/>
+      <w:r>
+        <w:rPr>
+          <w:sz w:val="18"/>
+          <w:highlight w:val="yellow"/>
+        </w:rPr>
+        <w:t xml:space="preserve"> restfull-0.0.1-SNAPSHOT.</w:t>
+      </w:r>
+      <w:proofErr w:type="spellStart"/>
+      <w:r>
+        <w:rPr>
+          <w:sz w:val="18"/>
+          <w:highlight w:val="yellow"/>
+        </w:rPr>
+        <w:t>jar</w:t>
+      </w:r>
+      <w:proofErr w:type="spellEnd"/>
     </w:p>
     <w:p>
       <w:proofErr w:type="gramStart"/>
@@ -104,7 +391,7 @@
                     </pic:cNvPicPr>
                   </pic:nvPicPr>
                   <pic:blipFill>
-                    <a:blip r:embed="rId5"/>
+                    <a:blip r:embed="rId6"/>
                     <a:srcRect/>
                     <a:stretch>
                       <a:fillRect/>
@@ -289,15 +576,9 @@
       </w:r>
       <w:proofErr w:type="spellEnd"/>
     </w:p>
-    <w:p/>
-    <w:p/>
-    <w:p/>
-    <w:p/>
-    <w:p/>
-    <w:p/>
-    <w:p/>
-    <w:p>
-      <w:r>
+    <w:p>
+      <w:r>
+        <w:lastRenderedPageBreak/>
         <w:t>Então abaixo segue o corpo de cada serviço:</w:t>
       </w:r>
     </w:p>
@@ -340,7 +621,7 @@
                     </pic:cNvPicPr>
                   </pic:nvPicPr>
                   <pic:blipFill>
-                    <a:blip r:embed="rId6"/>
+                    <a:blip r:embed="rId7"/>
                     <a:srcRect/>
                     <a:stretch>
                       <a:fillRect/>
@@ -412,7 +693,7 @@
                     </pic:cNvPicPr>
                   </pic:nvPicPr>
                   <pic:blipFill>
-                    <a:blip r:embed="rId7"/>
+                    <a:blip r:embed="rId8"/>
                     <a:srcRect/>
                     <a:stretch>
                       <a:fillRect/>
@@ -478,7 +759,7 @@
                     </pic:cNvPicPr>
                   </pic:nvPicPr>
                   <pic:blipFill>
-                    <a:blip r:embed="rId8"/>
+                    <a:blip r:embed="rId9"/>
                     <a:srcRect/>
                     <a:stretch>
                       <a:fillRect/>
@@ -505,6 +786,318 @@
             </a:graphic>
           </wp:inline>
         </w:drawing>
+      </w:r>
+    </w:p>
+    <w:p/>
+    <w:p/>
+    <w:p/>
+    <w:p/>
+    <w:p/>
+    <w:p/>
+    <w:p/>
+    <w:p/>
+    <w:p/>
+    <w:p/>
+    <w:p/>
+    <w:p/>
+    <w:p>
+      <w:proofErr w:type="gramStart"/>
+      <w:r>
+        <w:t>5</w:t>
+      </w:r>
+      <w:proofErr w:type="gramEnd"/>
+      <w:r>
+        <w:t xml:space="preserve"> Passo:</w:t>
+      </w:r>
+    </w:p>
+    <w:p/>
+    <w:p>
+      <w:r>
+        <w:rPr>
+          <w:highlight w:val="green"/>
+        </w:rPr>
+        <w:t xml:space="preserve">Gerando um </w:t>
+      </w:r>
+      <w:proofErr w:type="spellStart"/>
+      <w:r>
+        <w:rPr>
+          <w:highlight w:val="green"/>
+        </w:rPr>
+        <w:t>containner</w:t>
+      </w:r>
+      <w:proofErr w:type="spellEnd"/>
+      <w:r>
+        <w:rPr>
+          <w:highlight w:val="green"/>
+        </w:rPr>
+        <w:t xml:space="preserve"> </w:t>
+      </w:r>
+      <w:proofErr w:type="spellStart"/>
+      <w:r>
+        <w:rPr>
+          <w:highlight w:val="green"/>
+        </w:rPr>
+        <w:t>docker</w:t>
+      </w:r>
+      <w:proofErr w:type="spellEnd"/>
+      <w:r>
+        <w:rPr>
+          <w:highlight w:val="green"/>
+        </w:rPr>
+        <w:t xml:space="preserve"> com imagem:</w:t>
+      </w:r>
+    </w:p>
+    <w:p>
+      <w:pPr>
+        <w:pStyle w:val="PargrafodaLista"/>
+        <w:numPr>
+          <w:ilvl w:val="0"/>
+          <w:numId w:val="1"/>
+        </w:numPr>
+      </w:pPr>
+      <w:r>
+        <w:t>B</w:t>
+      </w:r>
+      <w:r>
+        <w:t>aixando</w:t>
+      </w:r>
+      <w:r>
+        <w:t xml:space="preserve"> imagem do </w:t>
+      </w:r>
+      <w:proofErr w:type="spellStart"/>
+      <w:r>
+        <w:t>docker</w:t>
+      </w:r>
+      <w:proofErr w:type="spellEnd"/>
+      <w:r>
+        <w:t xml:space="preserve"> hub</w:t>
+      </w:r>
+    </w:p>
+    <w:p>
+      <w:pPr>
+        <w:pStyle w:val="PargrafodaLista"/>
+        <w:numPr>
+          <w:ilvl w:val="0"/>
+          <w:numId w:val="1"/>
+        </w:numPr>
+      </w:pPr>
+      <w:r>
+        <w:t xml:space="preserve">Segue o link: </w:t>
+      </w:r>
+      <w:r>
+        <w:t xml:space="preserve"> </w:t>
+      </w:r>
+      <w:hyperlink r:id="rId10" w:history="1">
+        <w:r>
+          <w:rPr>
+            <w:rStyle w:val="Hyperlink"/>
+          </w:rPr>
+          <w:t>https://hub.docker.com/repository/docker/geyson12345/img-lanche/general</w:t>
+        </w:r>
+      </w:hyperlink>
+    </w:p>
+    <w:p>
+      <w:r>
+        <w:t xml:space="preserve">Todo conteúdo está no </w:t>
+      </w:r>
+      <w:proofErr w:type="spellStart"/>
+      <w:r>
+        <w:t>docker-hub</w:t>
+      </w:r>
+      <w:proofErr w:type="spellEnd"/>
+    </w:p>
+    <w:p>
+      <w:r>
+        <w:rPr>
+          <w:noProof/>
+          <w:lang w:eastAsia="pt-BR"/>
+        </w:rPr>
+        <w:drawing>
+          <wp:inline distT="0" distB="0" distL="0" distR="0">
+            <wp:extent cx="2406350" cy="995082"/>
+            <wp:effectExtent l="19050" t="0" r="0" b="0"/>
+            <wp:docPr id="3" name="Imagem 4"/>
+            <wp:cNvGraphicFramePr>
+              <a:graphicFrameLocks xmlns:a="http://schemas.openxmlformats.org/drawingml/2006/main" noChangeAspect="1"/>
+            </wp:cNvGraphicFramePr>
+            <a:graphic xmlns:a="http://schemas.openxmlformats.org/drawingml/2006/main">
+              <a:graphicData uri="http://schemas.openxmlformats.org/drawingml/2006/picture">
+                <pic:pic xmlns:pic="http://schemas.openxmlformats.org/drawingml/2006/picture">
+                  <pic:nvPicPr>
+                    <pic:cNvPr id="0" name="Picture 4"/>
+                    <pic:cNvPicPr>
+                      <a:picLocks noChangeAspect="1" noChangeArrowheads="1"/>
+                    </pic:cNvPicPr>
+                  </pic:nvPicPr>
+                  <pic:blipFill>
+                    <a:blip r:embed="rId11"/>
+                    <a:srcRect/>
+                    <a:stretch>
+                      <a:fillRect/>
+                    </a:stretch>
+                  </pic:blipFill>
+                  <pic:spPr bwMode="auto">
+                    <a:xfrm>
+                      <a:off x="0" y="0"/>
+                      <a:ext cx="2407246" cy="995452"/>
+                    </a:xfrm>
+                    <a:prstGeom prst="rect">
+                      <a:avLst/>
+                    </a:prstGeom>
+                    <a:noFill/>
+                    <a:ln w="9525">
+                      <a:noFill/>
+                      <a:miter lim="800000"/>
+                      <a:headEnd/>
+                      <a:tailEnd/>
+                    </a:ln>
+                  </pic:spPr>
+                </pic:pic>
+              </a:graphicData>
+            </a:graphic>
+          </wp:inline>
+        </w:drawing>
+      </w:r>
+    </w:p>
+    <w:p>
+      <w:pPr>
+        <w:rPr>
+          <w:noProof/>
+          <w:lang w:eastAsia="pt-BR"/>
+        </w:rPr>
+      </w:pPr>
+      <w:r>
+        <w:rPr>
+          <w:noProof/>
+          <w:lang w:eastAsia="pt-BR"/>
+        </w:rPr>
+        <w:t>Exemplo:</w:t>
+      </w:r>
+    </w:p>
+    <w:p>
+      <w:r>
+        <w:rPr>
+          <w:noProof/>
+          <w:lang w:eastAsia="pt-BR"/>
+        </w:rPr>
+        <w:drawing>
+          <wp:inline distT="0" distB="0" distL="0" distR="0">
+            <wp:extent cx="5400040" cy="337781"/>
+            <wp:effectExtent l="19050" t="0" r="0" b="0"/>
+            <wp:docPr id="5" name="Imagem 7"/>
+            <wp:cNvGraphicFramePr>
+              <a:graphicFrameLocks xmlns:a="http://schemas.openxmlformats.org/drawingml/2006/main" noChangeAspect="1"/>
+            </wp:cNvGraphicFramePr>
+            <a:graphic xmlns:a="http://schemas.openxmlformats.org/drawingml/2006/main">
+              <a:graphicData uri="http://schemas.openxmlformats.org/drawingml/2006/picture">
+                <pic:pic xmlns:pic="http://schemas.openxmlformats.org/drawingml/2006/picture">
+                  <pic:nvPicPr>
+                    <pic:cNvPr id="0" name="Picture 7"/>
+                    <pic:cNvPicPr>
+                      <a:picLocks noChangeAspect="1" noChangeArrowheads="1"/>
+                    </pic:cNvPicPr>
+                  </pic:nvPicPr>
+                  <pic:blipFill>
+                    <a:blip r:embed="rId12"/>
+                    <a:srcRect/>
+                    <a:stretch>
+                      <a:fillRect/>
+                    </a:stretch>
+                  </pic:blipFill>
+                  <pic:spPr bwMode="auto">
+                    <a:xfrm>
+                      <a:off x="0" y="0"/>
+                      <a:ext cx="5400040" cy="337781"/>
+                    </a:xfrm>
+                    <a:prstGeom prst="rect">
+                      <a:avLst/>
+                    </a:prstGeom>
+                    <a:noFill/>
+                    <a:ln w="9525">
+                      <a:noFill/>
+                      <a:miter lim="800000"/>
+                      <a:headEnd/>
+                      <a:tailEnd/>
+                    </a:ln>
+                  </pic:spPr>
+                </pic:pic>
+              </a:graphicData>
+            </a:graphic>
+          </wp:inline>
+        </w:drawing>
+      </w:r>
+    </w:p>
+    <w:p>
+      <w:r>
+        <w:t xml:space="preserve">Agora basta roda no seu </w:t>
+      </w:r>
+      <w:proofErr w:type="spellStart"/>
+      <w:r>
+        <w:t>postman</w:t>
+      </w:r>
+      <w:proofErr w:type="spellEnd"/>
+    </w:p>
+    <w:p>
+      <w:r>
+        <w:rPr>
+          <w:noProof/>
+          <w:lang w:eastAsia="pt-BR"/>
+        </w:rPr>
+        <w:drawing>
+          <wp:inline distT="0" distB="0" distL="0" distR="0">
+            <wp:extent cx="5400040" cy="2890353"/>
+            <wp:effectExtent l="19050" t="0" r="0" b="0"/>
+            <wp:docPr id="6" name="Imagem 10"/>
+            <wp:cNvGraphicFramePr>
+              <a:graphicFrameLocks xmlns:a="http://schemas.openxmlformats.org/drawingml/2006/main" noChangeAspect="1"/>
+            </wp:cNvGraphicFramePr>
+            <a:graphic xmlns:a="http://schemas.openxmlformats.org/drawingml/2006/main">
+              <a:graphicData uri="http://schemas.openxmlformats.org/drawingml/2006/picture">
+                <pic:pic xmlns:pic="http://schemas.openxmlformats.org/drawingml/2006/picture">
+                  <pic:nvPicPr>
+                    <pic:cNvPr id="0" name="Picture 10"/>
+                    <pic:cNvPicPr>
+                      <a:picLocks noChangeAspect="1" noChangeArrowheads="1"/>
+                    </pic:cNvPicPr>
+                  </pic:nvPicPr>
+                  <pic:blipFill>
+                    <a:blip r:embed="rId13" cstate="print"/>
+                    <a:srcRect/>
+                    <a:stretch>
+                      <a:fillRect/>
+                    </a:stretch>
+                  </pic:blipFill>
+                  <pic:spPr bwMode="auto">
+                    <a:xfrm>
+                      <a:off x="0" y="0"/>
+                      <a:ext cx="5400040" cy="2890353"/>
+                    </a:xfrm>
+                    <a:prstGeom prst="rect">
+                      <a:avLst/>
+                    </a:prstGeom>
+                    <a:noFill/>
+                    <a:ln w="9525">
+                      <a:noFill/>
+                      <a:miter lim="800000"/>
+                      <a:headEnd/>
+                      <a:tailEnd/>
+                    </a:ln>
+                  </pic:spPr>
+                </pic:pic>
+              </a:graphicData>
+            </a:graphic>
+          </wp:inline>
+        </w:drawing>
+      </w:r>
+    </w:p>
+    <w:p>
+      <w:proofErr w:type="gramStart"/>
+      <w:r>
+        <w:t>Obrigado !</w:t>
+      </w:r>
+      <w:proofErr w:type="gramEnd"/>
+      <w:r>
+        <w:t>!</w:t>
       </w:r>
     </w:p>
     <w:p/>
@@ -962,6 +1555,29 @@
     <w:name w:val="inlinevariable"/>
     <w:basedOn w:val="Fontepargpadro"/>
     <w:rsid w:val="007C660F"/>
+  </w:style>
+  <w:style w:type="character" w:styleId="Hyperlink">
+    <w:name w:val="Hyperlink"/>
+    <w:basedOn w:val="Fontepargpadro"/>
+    <w:uiPriority w:val="99"/>
+    <w:unhideWhenUsed/>
+    <w:rsid w:val="008A5C29"/>
+    <w:rPr>
+      <w:color w:val="0000FF" w:themeColor="hyperlink"/>
+      <w:u w:val="single"/>
+    </w:rPr>
+  </w:style>
+  <w:style w:type="character" w:styleId="HiperlinkVisitado">
+    <w:name w:val="FollowedHyperlink"/>
+    <w:basedOn w:val="Fontepargpadro"/>
+    <w:uiPriority w:val="99"/>
+    <w:semiHidden/>
+    <w:unhideWhenUsed/>
+    <w:rsid w:val="006E66F2"/>
+    <w:rPr>
+      <w:color w:val="800080" w:themeColor="followedHyperlink"/>
+      <w:u w:val="single"/>
+    </w:rPr>
   </w:style>
 </w:styles>
 </file>

</xml_diff>